<commit_message>
worked on written (pre-update)
</commit_message>
<xml_diff>
--- a/written.docx
+++ b/written.docx
@@ -328,10 +328,6 @@
     <w:p>
       <w:pPr>
         <w:pStyle w:val="Code"/>
-        <w:numPr>
-          <w:ilvl w:val="0"/>
-          <w:numId w:val="0"/>
-        </w:numPr>
         <w:ind w:left="720"/>
       </w:pPr>
       <w:r>
@@ -359,10 +355,6 @@
     <w:p>
       <w:pPr>
         <w:pStyle w:val="Code"/>
-        <w:numPr>
-          <w:ilvl w:val="0"/>
-          <w:numId w:val="0"/>
-        </w:numPr>
         <w:ind w:left="720"/>
       </w:pPr>
       <w:r>
@@ -413,10 +405,6 @@
     <w:p>
       <w:pPr>
         <w:pStyle w:val="Code"/>
-        <w:numPr>
-          <w:ilvl w:val="0"/>
-          <w:numId w:val="0"/>
-        </w:numPr>
         <w:ind w:left="720"/>
         <w:rPr>
           <w:lang w:val="en-SG"/>
@@ -456,10 +444,6 @@
     <w:p>
       <w:pPr>
         <w:pStyle w:val="Code"/>
-        <w:numPr>
-          <w:ilvl w:val="0"/>
-          <w:numId w:val="0"/>
-        </w:numPr>
         <w:ind w:left="720"/>
       </w:pPr>
       <w:r>
@@ -1034,10 +1018,7 @@
         </w:rPr>
       </w:pPr>
       <w:r>
-        <w:t xml:space="preserve">e.g. {ID} </w:t>
-      </w:r>
-      <w:r>
-        <w:t xml:space="preserve">in </w:t>
+        <w:t xml:space="preserve">e.g. {ID} in </w:t>
       </w:r>
       <w:r>
         <w:rPr>
@@ -1928,10 +1909,7 @@
         </w:numPr>
       </w:pPr>
       <w:r>
-        <w:t>Left join</w:t>
-      </w:r>
-      <w:r>
-        <w:t xml:space="preserve">: join tables on a theta </w:t>
+        <w:t xml:space="preserve">Left join: join tables on a theta </w:t>
       </w:r>
       <w:proofErr w:type="gramStart"/>
       <w:r>
@@ -1951,13 +1929,7 @@
         </w:numPr>
       </w:pPr>
       <w:r>
-        <w:t>Right join</w:t>
-      </w:r>
-      <w:r>
-        <w:t xml:space="preserve">: </w:t>
-      </w:r>
-      <w:r>
-        <w:t xml:space="preserve">join tables on a theta </w:t>
+        <w:t xml:space="preserve">Right join: join tables on a theta </w:t>
       </w:r>
       <w:proofErr w:type="gramStart"/>
       <w:r>
@@ -1965,25 +1937,7 @@
       </w:r>
       <w:proofErr w:type="gramEnd"/>
       <w:r>
-        <w:t xml:space="preserve"> keep all tuples from the </w:t>
-      </w:r>
-      <w:r>
-        <w:t>right</w:t>
-      </w:r>
-      <w:r>
-        <w:t xml:space="preserve"> table</w:t>
-      </w:r>
-      <w:r>
-        <w:t xml:space="preserve"> </w:t>
-      </w:r>
-      <w:r>
-        <w:t xml:space="preserve">with matching rows from the </w:t>
-      </w:r>
-      <w:r>
-        <w:t>left</w:t>
-      </w:r>
-      <w:r>
-        <w:t>.</w:t>
+        <w:t xml:space="preserve"> keep all tuples from the right table with matching rows from the left.</w:t>
       </w:r>
     </w:p>
     <w:p>
@@ -1998,10 +1952,7 @@
         </w:rPr>
       </w:pPr>
       <w:r>
-        <w:t>Outer join</w:t>
-      </w:r>
-      <w:r>
-        <w:t xml:space="preserve">: </w:t>
+        <w:t xml:space="preserve">Outer join: </w:t>
       </w:r>
       <w:r>
         <w:rPr>
@@ -2621,24 +2572,25 @@
       <w:pPr>
         <w:pStyle w:val="Answers"/>
       </w:pPr>
-      <w:bookmarkStart w:id="30" w:name="_GoBack"/>
+      <w:r>
+        <w:t xml:space="preserve">Source: </w:t>
+      </w:r>
+      <w:r>
+        <w:t>https://stackoverflow.com/questions/2443322/what-is-the-difference-between-triggers-assertions-and-checks-in-database</w:t>
+      </w:r>
+    </w:p>
+    <w:p>
+      <w:pPr>
+        <w:pStyle w:val="Heading2"/>
+      </w:pPr>
+      <w:bookmarkStart w:id="30" w:name="_vfqpiiuk4rxw" w:colFirst="0" w:colLast="0"/>
       <w:bookmarkEnd w:id="30"/>
-      <w:r>
-        <w:t xml:space="preserve">Source: </w:t>
-      </w:r>
-      <w:r>
-        <w:t>https://stackoverflow.com/questions/2443322/what-is-the-difference-between-triggers-assertions-and-checks-in-database</w:t>
-      </w:r>
-    </w:p>
-    <w:p>
-      <w:pPr>
-        <w:pStyle w:val="Heading2"/>
-      </w:pPr>
-      <w:bookmarkStart w:id="31" w:name="_vfqpiiuk4rxw" w:colFirst="0" w:colLast="0"/>
-      <w:bookmarkEnd w:id="31"/>
       <w:r>
         <w:lastRenderedPageBreak/>
         <w:t>S14 – Types, Domains</w:t>
+      </w:r>
+      <w:r>
+        <w:t xml:space="preserve"> (q25)</w:t>
       </w:r>
     </w:p>
     <w:p>
@@ -2664,34 +2616,259 @@
         <w:t xml:space="preserve"> Briefly explain the concepts and benefits.</w:t>
       </w:r>
     </w:p>
-    <w:p/>
-    <w:p/>
+    <w:p>
+      <w:pPr>
+        <w:pStyle w:val="Answers"/>
+      </w:pPr>
+      <w:r>
+        <w:t xml:space="preserve">A user defined type uses existing data types with certain restrictions in order to create a custom type. For instance, we can define a type Dollars as </w:t>
+      </w:r>
+      <w:proofErr w:type="gramStart"/>
+      <w:r>
+        <w:t>numeric(</w:t>
+      </w:r>
+      <w:proofErr w:type="gramEnd"/>
+      <w:r>
+        <w:t xml:space="preserve">12,2). User defined domains work similarly. For domains, we can add additional constraints, such as </w:t>
+      </w:r>
+      <w:r>
+        <w:rPr>
+          <w:i/>
+          <w:iCs/>
+        </w:rPr>
+        <w:t>not null</w:t>
+      </w:r>
+      <w:r>
+        <w:t xml:space="preserve">, as well as default values. A benefit of using a user defined type or domain is that we can create more consistency. For instance, by setting type Dollars as </w:t>
+      </w:r>
+      <w:proofErr w:type="gramStart"/>
+      <w:r>
+        <w:t>numeric(</w:t>
+      </w:r>
+      <w:proofErr w:type="gramEnd"/>
+      <w:r>
+        <w:t>12,2), we ensure that Dollar type values have 2 decimal points, which is consistent with application logic using dollars. For domains, we can also ensure that values outside a column’s domain are restricted. By including a check constraint in the user defined domain, we can check that every entry is a valid value.</w:t>
+      </w:r>
+    </w:p>
     <w:p>
       <w:pPr>
         <w:pStyle w:val="Heading2"/>
       </w:pPr>
-      <w:bookmarkStart w:id="32" w:name="_crqm70x8c3de" w:colFirst="0" w:colLast="0"/>
+      <w:bookmarkStart w:id="31" w:name="_crqm70x8c3de" w:colFirst="0" w:colLast="0"/>
+      <w:bookmarkEnd w:id="31"/>
+      <w:r>
+        <w:t>S15 – SQL Injection</w:t>
+      </w:r>
+      <w:r>
+        <w:t xml:space="preserve"> (q26)</w:t>
+      </w:r>
+    </w:p>
+    <w:p>
+      <w:r>
+        <w:t>Poorly written web applications can suffer from SQL Injection (Attacks). Briefly explain the concept.</w:t>
+      </w:r>
+      <w:r>
+        <w:t xml:space="preserve"> </w:t>
+      </w:r>
+    </w:p>
+    <w:p>
+      <w:pPr>
+        <w:pStyle w:val="Answers"/>
+      </w:pPr>
+      <w:r>
+        <w:t xml:space="preserve">SQL Injection attacks </w:t>
+      </w:r>
+      <w:r>
+        <w:t xml:space="preserve">occur when we ask users for an input (e.g. </w:t>
+      </w:r>
+      <w:proofErr w:type="spellStart"/>
+      <w:r>
+        <w:t>userID</w:t>
+      </w:r>
+      <w:proofErr w:type="spellEnd"/>
+      <w:r>
+        <w:t xml:space="preserve">), but the user inputs a SQL statement that is run on the database. For instance, consider the following code: </w:t>
+      </w:r>
+    </w:p>
+    <w:p>
+      <w:pPr>
+        <w:pStyle w:val="Code"/>
+        <w:rPr>
+          <w:lang w:val="en-SG"/>
+        </w:rPr>
+      </w:pPr>
+      <w:proofErr w:type="spellStart"/>
+      <w:r>
+        <w:rPr>
+          <w:lang w:val="en-SG"/>
+        </w:rPr>
+        <w:t>txtUserId</w:t>
+      </w:r>
+      <w:proofErr w:type="spellEnd"/>
+      <w:r>
+        <w:rPr>
+          <w:lang w:val="en-SG"/>
+        </w:rPr>
+        <w:t xml:space="preserve"> = </w:t>
+      </w:r>
+      <w:proofErr w:type="spellStart"/>
+      <w:r>
+        <w:rPr>
+          <w:lang w:val="en-SG"/>
+        </w:rPr>
+        <w:t>getRequestString</w:t>
+      </w:r>
+      <w:proofErr w:type="spellEnd"/>
+      <w:r>
+        <w:rPr>
+          <w:lang w:val="en-SG"/>
+        </w:rPr>
+        <w:t>("</w:t>
+      </w:r>
+      <w:proofErr w:type="spellStart"/>
+      <w:r>
+        <w:rPr>
+          <w:lang w:val="en-SG"/>
+        </w:rPr>
+        <w:t>UserId</w:t>
+      </w:r>
+      <w:proofErr w:type="spellEnd"/>
+      <w:r>
+        <w:rPr>
+          <w:lang w:val="en-SG"/>
+        </w:rPr>
+        <w:t>");</w:t>
+      </w:r>
+      <w:r>
+        <w:rPr>
+          <w:lang w:val="en-SG"/>
+        </w:rPr>
+        <w:br/>
+      </w:r>
+      <w:proofErr w:type="spellStart"/>
+      <w:r>
+        <w:rPr>
+          <w:lang w:val="en-SG"/>
+        </w:rPr>
+        <w:t>txtSQL</w:t>
+      </w:r>
+      <w:proofErr w:type="spellEnd"/>
+      <w:r>
+        <w:rPr>
+          <w:lang w:val="en-SG"/>
+        </w:rPr>
+        <w:t xml:space="preserve"> = "SELECT * FROM Users WHERE </w:t>
+      </w:r>
+      <w:proofErr w:type="spellStart"/>
+      <w:r>
+        <w:rPr>
+          <w:lang w:val="en-SG"/>
+        </w:rPr>
+        <w:t>UserId</w:t>
+      </w:r>
+      <w:proofErr w:type="spellEnd"/>
+      <w:r>
+        <w:rPr>
+          <w:lang w:val="en-SG"/>
+        </w:rPr>
+        <w:t xml:space="preserve"> = " + </w:t>
+      </w:r>
+      <w:proofErr w:type="spellStart"/>
+      <w:r>
+        <w:rPr>
+          <w:lang w:val="en-SG"/>
+        </w:rPr>
+        <w:t>txtUserId</w:t>
+      </w:r>
+      <w:proofErr w:type="spellEnd"/>
+      <w:r>
+        <w:rPr>
+          <w:lang w:val="en-SG"/>
+        </w:rPr>
+        <w:t>;</w:t>
+      </w:r>
+    </w:p>
+    <w:p>
+      <w:pPr>
+        <w:pStyle w:val="Answers"/>
+        <w:rPr>
+          <w:lang w:val="en-SG"/>
+        </w:rPr>
+      </w:pPr>
+      <w:r>
+        <w:rPr>
+          <w:lang w:val="en-SG"/>
+        </w:rPr>
+        <w:t xml:space="preserve">The intent of the code is for users to input their </w:t>
+      </w:r>
+      <w:proofErr w:type="spellStart"/>
+      <w:r>
+        <w:rPr>
+          <w:lang w:val="en-SG"/>
+        </w:rPr>
+        <w:t>UserID</w:t>
+      </w:r>
+      <w:proofErr w:type="spellEnd"/>
+      <w:r>
+        <w:rPr>
+          <w:lang w:val="en-SG"/>
+        </w:rPr>
+        <w:t xml:space="preserve">, such that they can see their own information. If the user inputs </w:t>
+      </w:r>
+      <w:proofErr w:type="spellStart"/>
+      <w:r>
+        <w:rPr>
+          <w:lang w:val="en-SG"/>
+        </w:rPr>
+        <w:t>UserID</w:t>
+      </w:r>
+      <w:proofErr w:type="spellEnd"/>
+      <w:r>
+        <w:rPr>
+          <w:lang w:val="en-SG"/>
+        </w:rPr>
+        <w:t>= “1045 OR 1=1,” the second expression 1=1 always evaluates to TRUE, and the entire table is returned, exposing others’ information as well.</w:t>
+      </w:r>
+    </w:p>
+    <w:p>
+      <w:pPr>
+        <w:pStyle w:val="Answers"/>
+        <w:rPr>
+          <w:lang w:val="en-SG"/>
+        </w:rPr>
+      </w:pPr>
+    </w:p>
+    <w:p>
+      <w:pPr>
+        <w:pStyle w:val="Answers"/>
+        <w:rPr>
+          <w:lang w:val="en-SG"/>
+        </w:rPr>
+      </w:pPr>
+      <w:r>
+        <w:rPr>
+          <w:lang w:val="en-SG"/>
+        </w:rPr>
+        <w:t xml:space="preserve">Source: </w:t>
+      </w:r>
+      <w:r>
+        <w:rPr>
+          <w:lang w:val="en-SG"/>
+        </w:rPr>
+        <w:t>https://www.w3schools.com/sql/sql_injection.asp</w:t>
+      </w:r>
+    </w:p>
+    <w:p>
+      <w:pPr>
+        <w:pStyle w:val="Heading2"/>
+      </w:pPr>
+      <w:bookmarkStart w:id="32" w:name="_nw334ehgfxij" w:colFirst="0" w:colLast="0"/>
       <w:bookmarkEnd w:id="32"/>
       <w:r>
-        <w:t>S15 – SQL Injection</w:t>
-      </w:r>
-    </w:p>
-    <w:p>
-      <w:r>
-        <w:t>Poorly written web applications can suffer from SQL Injection (Attacks). Briefly explain the concept.</w:t>
-      </w:r>
-    </w:p>
-    <w:p/>
-    <w:p/>
-    <w:p/>
-    <w:p>
-      <w:pPr>
-        <w:pStyle w:val="Heading2"/>
-      </w:pPr>
-      <w:bookmarkStart w:id="33" w:name="_nw334ehgfxij" w:colFirst="0" w:colLast="0"/>
-      <w:bookmarkEnd w:id="33"/>
-      <w:r>
         <w:t>S16 – Functions, Procedures, Triggers</w:t>
+      </w:r>
+      <w:r>
+        <w:t xml:space="preserve"> (q27)</w:t>
       </w:r>
     </w:p>
     <w:p>
@@ -2712,6 +2889,48 @@
     </w:p>
     <w:p>
       <w:pPr>
+        <w:pStyle w:val="Answers"/>
+        <w:numPr>
+          <w:ilvl w:val="1"/>
+          <w:numId w:val="3"/>
+        </w:numPr>
+      </w:pPr>
+      <w:r>
+        <w:t xml:space="preserve">Functions return results, while procedures </w:t>
+      </w:r>
+      <w:proofErr w:type="gramStart"/>
+      <w:r>
+        <w:t>stores</w:t>
+      </w:r>
+      <w:proofErr w:type="gramEnd"/>
+      <w:r>
+        <w:t xml:space="preserve"> the result in the </w:t>
+      </w:r>
+      <w:r>
+        <w:rPr>
+          <w:b/>
+          <w:bCs/>
+        </w:rPr>
+        <w:t>out</w:t>
+      </w:r>
+      <w:r>
+        <w:t xml:space="preserve"> parameter</w:t>
+      </w:r>
+    </w:p>
+    <w:p>
+      <w:pPr>
+        <w:pStyle w:val="Answers"/>
+        <w:numPr>
+          <w:ilvl w:val="1"/>
+          <w:numId w:val="3"/>
+        </w:numPr>
+      </w:pPr>
+      <w:r>
+        <w:t>A function can be called in a procedure, but not the other way around</w:t>
+      </w:r>
+    </w:p>
+    <w:p>
+      <w:pPr>
         <w:numPr>
           <w:ilvl w:val="0"/>
           <w:numId w:val="3"/>
@@ -2723,6 +2942,33 @@
     </w:p>
     <w:p>
       <w:pPr>
+        <w:pStyle w:val="Answers"/>
+        <w:numPr>
+          <w:ilvl w:val="1"/>
+          <w:numId w:val="3"/>
+        </w:numPr>
+      </w:pPr>
+      <w:r>
+        <w:t>Functions are called explicitly, while triggers are executed automatically in response to an action</w:t>
+      </w:r>
+    </w:p>
+    <w:p>
+      <w:pPr>
+        <w:pStyle w:val="Answers"/>
+        <w:numPr>
+          <w:ilvl w:val="1"/>
+          <w:numId w:val="3"/>
+        </w:numPr>
+      </w:pPr>
+      <w:r>
+        <w:t xml:space="preserve">Functions return a result, while triggers </w:t>
+      </w:r>
+      <w:r>
+        <w:t>cannot return values on execution</w:t>
+      </w:r>
+    </w:p>
+    <w:p>
+      <w:pPr>
         <w:numPr>
           <w:ilvl w:val="0"/>
           <w:numId w:val="3"/>
@@ -2732,27 +2978,56 @@
         <w:t>Triggers and Procedures</w:t>
       </w:r>
     </w:p>
-    <w:p/>
-    <w:p/>
+    <w:p>
+      <w:pPr>
+        <w:pStyle w:val="Answers"/>
+        <w:numPr>
+          <w:ilvl w:val="1"/>
+          <w:numId w:val="3"/>
+        </w:numPr>
+      </w:pPr>
+      <w:r>
+        <w:t>Procedures can be executed manually, while triggers are executed automatically</w:t>
+      </w:r>
+    </w:p>
+    <w:p>
+      <w:pPr>
+        <w:pStyle w:val="Answers"/>
+        <w:numPr>
+          <w:ilvl w:val="1"/>
+          <w:numId w:val="3"/>
+        </w:numPr>
+      </w:pPr>
+      <w:r>
+        <w:t xml:space="preserve">We cannot pass parameters to triggers, but we can do so for procedures. </w:t>
+      </w:r>
+    </w:p>
     <w:p>
       <w:pPr>
         <w:pStyle w:val="Heading1"/>
       </w:pPr>
-      <w:bookmarkStart w:id="34" w:name="_pc9ebrkgtewq" w:colFirst="0" w:colLast="0"/>
+      <w:bookmarkStart w:id="33" w:name="_pc9ebrkgtewq" w:colFirst="0" w:colLast="0"/>
+      <w:bookmarkEnd w:id="33"/>
+      <w:r>
+        <w:lastRenderedPageBreak/>
+        <w:t>Entity – Relationship Modeling</w:t>
+      </w:r>
+    </w:p>
+    <w:p/>
+    <w:p>
+      <w:pPr>
+        <w:pStyle w:val="Heading2"/>
+        <w:rPr>
+          <w:lang w:val="en-US" w:eastAsia="ko-KR"/>
+        </w:rPr>
+      </w:pPr>
+      <w:bookmarkStart w:id="34" w:name="_c30ywgw6zy5f" w:colFirst="0" w:colLast="0"/>
       <w:bookmarkEnd w:id="34"/>
       <w:r>
-        <w:t>Entity – Relationship Modeling</w:t>
-      </w:r>
-    </w:p>
-    <w:p/>
-    <w:p>
-      <w:pPr>
-        <w:pStyle w:val="Heading2"/>
-      </w:pPr>
-      <w:bookmarkStart w:id="35" w:name="_c30ywgw6zy5f" w:colFirst="0" w:colLast="0"/>
-      <w:bookmarkEnd w:id="35"/>
-      <w:r>
         <w:t>E1 – Implementing Relationships</w:t>
+      </w:r>
+      <w:r>
+        <w:t xml:space="preserve"> (q28)</w:t>
       </w:r>
     </w:p>
     <w:p/>
@@ -2815,8 +3090,8 @@
       <w:pPr>
         <w:pStyle w:val="Heading2"/>
       </w:pPr>
-      <w:bookmarkStart w:id="36" w:name="_t9xoz16qy6w" w:colFirst="0" w:colLast="0"/>
-      <w:bookmarkEnd w:id="36"/>
+      <w:bookmarkStart w:id="35" w:name="_t9xoz16qy6w" w:colFirst="0" w:colLast="0"/>
+      <w:bookmarkEnd w:id="35"/>
       <w:r>
         <w:t>E2 – Types of Relationships</w:t>
       </w:r>
@@ -2854,8 +3129,8 @@
       <w:pPr>
         <w:pStyle w:val="Heading2"/>
       </w:pPr>
-      <w:bookmarkStart w:id="37" w:name="_r6oowbjjzohj" w:colFirst="0" w:colLast="0"/>
-      <w:bookmarkEnd w:id="37"/>
+      <w:bookmarkStart w:id="36" w:name="_r6oowbjjzohj" w:colFirst="0" w:colLast="0"/>
+      <w:bookmarkEnd w:id="36"/>
       <w:r>
         <w:t>E3 – Participation</w:t>
       </w:r>
@@ -2917,6 +3192,7 @@
     </w:p>
     <w:p>
       <w:r>
+        <w:lastRenderedPageBreak/>
         <w:t xml:space="preserve">Use </w:t>
       </w:r>
       <w:proofErr w:type="spellStart"/>
@@ -2934,8 +3210,8 @@
       <w:pPr>
         <w:pStyle w:val="Heading2"/>
       </w:pPr>
-      <w:bookmarkStart w:id="38" w:name="_uu163aqwwb1r" w:colFirst="0" w:colLast="0"/>
-      <w:bookmarkEnd w:id="38"/>
+      <w:bookmarkStart w:id="37" w:name="_uu163aqwwb1r" w:colFirst="0" w:colLast="0"/>
+      <w:bookmarkEnd w:id="37"/>
       <w:r>
         <w:t>E4 – Weak Entity</w:t>
       </w:r>
@@ -2961,8 +3237,8 @@
       <w:pPr>
         <w:pStyle w:val="Heading2"/>
       </w:pPr>
-      <w:bookmarkStart w:id="39" w:name="_4n7ztmruihsi" w:colFirst="0" w:colLast="0"/>
-      <w:bookmarkEnd w:id="39"/>
+      <w:bookmarkStart w:id="38" w:name="_4n7ztmruihsi" w:colFirst="0" w:colLast="0"/>
+      <w:bookmarkEnd w:id="38"/>
       <w:r>
         <w:t>E5 – Specialization</w:t>
       </w:r>
@@ -2992,7 +3268,6 @@
         </w:numPr>
       </w:pPr>
       <w:r>
-        <w:lastRenderedPageBreak/>
         <w:t>disjoint/overlapping</w:t>
       </w:r>
     </w:p>
@@ -3002,12 +3277,18 @@
     <w:p>
       <w:pPr>
         <w:pStyle w:val="Heading1"/>
-      </w:pPr>
-      <w:bookmarkStart w:id="40" w:name="_t6kocf2njb4t" w:colFirst="0" w:colLast="0"/>
+        <w:rPr>
+          <w:rFonts w:hint="eastAsia"/>
+          <w:lang w:eastAsia="ko-KR"/>
+        </w:rPr>
+      </w:pPr>
+      <w:bookmarkStart w:id="39" w:name="_t6kocf2njb4t" w:colFirst="0" w:colLast="0"/>
+      <w:bookmarkEnd w:id="39"/>
+      <w:r>
+        <w:t>Normalization</w:t>
+      </w:r>
+      <w:bookmarkStart w:id="40" w:name="_GoBack"/>
       <w:bookmarkEnd w:id="40"/>
-      <w:r>
-        <w:t>Normalization</w:t>
-      </w:r>
     </w:p>
     <w:p/>
     <w:p>
@@ -3061,6 +3342,7 @@
       <w:bookmarkStart w:id="43" w:name="_bi0cscmchw6p" w:colFirst="0" w:colLast="0"/>
       <w:bookmarkEnd w:id="43"/>
       <w:r>
+        <w:lastRenderedPageBreak/>
         <w:t>N3 – Functional Dependency</w:t>
       </w:r>
     </w:p>
@@ -3193,7 +3475,6 @@
       <w:bookmarkStart w:id="45" w:name="_t49gwhnahu1y" w:colFirst="0" w:colLast="0"/>
       <w:bookmarkEnd w:id="45"/>
       <w:r>
-        <w:lastRenderedPageBreak/>
         <w:t>N5 – Third Normal Form</w:t>
       </w:r>
     </w:p>
@@ -3956,7 +4237,6 @@
                 <w:sz w:val="14"/>
                 <w:szCs w:val="14"/>
               </w:rPr>
-              <w:lastRenderedPageBreak/>
               <w:t>nm0000002</w:t>
             </w:r>
           </w:p>
@@ -6448,6 +6728,7 @@
         </w:numPr>
       </w:pPr>
       <w:r>
+        <w:lastRenderedPageBreak/>
         <w:t>Data Lake</w:t>
       </w:r>
     </w:p>
@@ -6532,7 +6813,6 @@
       <w:bookmarkStart w:id="53" w:name="_i9fv72k6xhnb" w:colFirst="0" w:colLast="0"/>
       <w:bookmarkEnd w:id="53"/>
       <w:r>
-        <w:lastRenderedPageBreak/>
         <w:t>D2 – Addressing</w:t>
       </w:r>
     </w:p>
@@ -6608,6 +6888,7 @@
       <w:bookmarkStart w:id="56" w:name="_dv8ho0xook27" w:colFirst="0" w:colLast="0"/>
       <w:bookmarkEnd w:id="56"/>
       <w:r>
+        <w:lastRenderedPageBreak/>
         <w:t>D5 – BLOBs</w:t>
       </w:r>
     </w:p>
@@ -7038,7 +7319,6 @@
         </w:numPr>
       </w:pPr>
       <w:r>
-        <w:lastRenderedPageBreak/>
         <w:t>Indexed nested-loop join</w:t>
       </w:r>
     </w:p>
@@ -7175,6 +7455,7 @@
         </w:numPr>
       </w:pPr>
       <w:r>
+        <w:lastRenderedPageBreak/>
         <w:t>Equivalent queries</w:t>
       </w:r>
     </w:p>
@@ -7262,7 +7543,6 @@
       <w:bookmarkStart w:id="72" w:name="_bb8he2pmg693" w:colFirst="0" w:colLast="0"/>
       <w:bookmarkEnd w:id="72"/>
       <w:r>
-        <w:lastRenderedPageBreak/>
         <w:t>D20 – Locking</w:t>
       </w:r>
     </w:p>
@@ -7388,7 +7668,6 @@
       <w:bookmarkStart w:id="78" w:name="_fpeteol1glgu" w:colFirst="0" w:colLast="0"/>
       <w:bookmarkEnd w:id="78"/>
       <w:r>
-        <w:lastRenderedPageBreak/>
         <w:t>D29 – Scaling</w:t>
       </w:r>
     </w:p>
@@ -10267,10 +10546,9 @@
   <w:abstractNum w:abstractNumId="25" w15:restartNumberingAfterBreak="0">
     <w:nsid w:val="5E6A6006"/>
     <w:multiLevelType w:val="hybridMultilevel"/>
-    <w:tmpl w:val="91E46E72"/>
-    <w:lvl w:ilvl="0" w:tplc="77D49B5E">
-      <w:numFmt w:val="bullet"/>
-      <w:pStyle w:val="Code"/>
+    <w:tmpl w:val="78CA3BC0"/>
+    <w:lvl w:ilvl="0" w:tplc="8DCC5184">
+      <w:numFmt w:val="bullet"/>
       <w:lvlText w:val="-"/>
       <w:lvlJc w:val="left"/>
       <w:pPr>
@@ -10378,6 +10656,118 @@
     </w:lvl>
   </w:abstractNum>
   <w:abstractNum w:abstractNumId="26" w15:restartNumberingAfterBreak="0">
+    <w:nsid w:val="62540718"/>
+    <w:multiLevelType w:val="multilevel"/>
+    <w:tmpl w:val="78CA3BC0"/>
+    <w:lvl w:ilvl="0">
+      <w:numFmt w:val="bullet"/>
+      <w:lvlText w:val="-"/>
+      <w:lvlJc w:val="left"/>
+      <w:pPr>
+        <w:ind w:left="720" w:hanging="360"/>
+      </w:pPr>
+      <w:rPr>
+        <w:rFonts w:ascii="Arial" w:eastAsia="Arial" w:hAnsi="Arial" w:cs="Arial" w:hint="default"/>
+      </w:rPr>
+    </w:lvl>
+    <w:lvl w:ilvl="1">
+      <w:start w:val="1"/>
+      <w:numFmt w:val="bullet"/>
+      <w:lvlText w:val="o"/>
+      <w:lvlJc w:val="left"/>
+      <w:pPr>
+        <w:ind w:left="1440" w:hanging="360"/>
+      </w:pPr>
+      <w:rPr>
+        <w:rFonts w:ascii="Courier New" w:hAnsi="Courier New" w:cs="Courier New" w:hint="default"/>
+      </w:rPr>
+    </w:lvl>
+    <w:lvl w:ilvl="2">
+      <w:start w:val="1"/>
+      <w:numFmt w:val="bullet"/>
+      <w:lvlText w:val=""/>
+      <w:lvlJc w:val="left"/>
+      <w:pPr>
+        <w:ind w:left="2160" w:hanging="360"/>
+      </w:pPr>
+      <w:rPr>
+        <w:rFonts w:ascii="Wingdings" w:hAnsi="Wingdings" w:hint="default"/>
+      </w:rPr>
+    </w:lvl>
+    <w:lvl w:ilvl="3">
+      <w:start w:val="1"/>
+      <w:numFmt w:val="bullet"/>
+      <w:lvlText w:val=""/>
+      <w:lvlJc w:val="left"/>
+      <w:pPr>
+        <w:ind w:left="2880" w:hanging="360"/>
+      </w:pPr>
+      <w:rPr>
+        <w:rFonts w:ascii="Symbol" w:hAnsi="Symbol" w:hint="default"/>
+      </w:rPr>
+    </w:lvl>
+    <w:lvl w:ilvl="4">
+      <w:start w:val="1"/>
+      <w:numFmt w:val="bullet"/>
+      <w:lvlText w:val="o"/>
+      <w:lvlJc w:val="left"/>
+      <w:pPr>
+        <w:ind w:left="3600" w:hanging="360"/>
+      </w:pPr>
+      <w:rPr>
+        <w:rFonts w:ascii="Courier New" w:hAnsi="Courier New" w:cs="Courier New" w:hint="default"/>
+      </w:rPr>
+    </w:lvl>
+    <w:lvl w:ilvl="5">
+      <w:start w:val="1"/>
+      <w:numFmt w:val="bullet"/>
+      <w:lvlText w:val=""/>
+      <w:lvlJc w:val="left"/>
+      <w:pPr>
+        <w:ind w:left="4320" w:hanging="360"/>
+      </w:pPr>
+      <w:rPr>
+        <w:rFonts w:ascii="Wingdings" w:hAnsi="Wingdings" w:hint="default"/>
+      </w:rPr>
+    </w:lvl>
+    <w:lvl w:ilvl="6">
+      <w:start w:val="1"/>
+      <w:numFmt w:val="bullet"/>
+      <w:lvlText w:val=""/>
+      <w:lvlJc w:val="left"/>
+      <w:pPr>
+        <w:ind w:left="5040" w:hanging="360"/>
+      </w:pPr>
+      <w:rPr>
+        <w:rFonts w:ascii="Symbol" w:hAnsi="Symbol" w:hint="default"/>
+      </w:rPr>
+    </w:lvl>
+    <w:lvl w:ilvl="7">
+      <w:start w:val="1"/>
+      <w:numFmt w:val="bullet"/>
+      <w:lvlText w:val="o"/>
+      <w:lvlJc w:val="left"/>
+      <w:pPr>
+        <w:ind w:left="5760" w:hanging="360"/>
+      </w:pPr>
+      <w:rPr>
+        <w:rFonts w:ascii="Courier New" w:hAnsi="Courier New" w:cs="Courier New" w:hint="default"/>
+      </w:rPr>
+    </w:lvl>
+    <w:lvl w:ilvl="8">
+      <w:start w:val="1"/>
+      <w:numFmt w:val="bullet"/>
+      <w:lvlText w:val=""/>
+      <w:lvlJc w:val="left"/>
+      <w:pPr>
+        <w:ind w:left="6480" w:hanging="360"/>
+      </w:pPr>
+      <w:rPr>
+        <w:rFonts w:ascii="Wingdings" w:hAnsi="Wingdings" w:hint="default"/>
+      </w:rPr>
+    </w:lvl>
+  </w:abstractNum>
+  <w:abstractNum w:abstractNumId="27" w15:restartNumberingAfterBreak="0">
     <w:nsid w:val="6C386C15"/>
     <w:multiLevelType w:val="multilevel"/>
     <w:tmpl w:val="80D01C00"/>
@@ -10490,7 +10880,7 @@
       </w:rPr>
     </w:lvl>
   </w:abstractNum>
-  <w:abstractNum w:abstractNumId="27" w15:restartNumberingAfterBreak="0">
+  <w:abstractNum w:abstractNumId="28" w15:restartNumberingAfterBreak="0">
     <w:nsid w:val="6DFB7440"/>
     <w:multiLevelType w:val="hybridMultilevel"/>
     <w:tmpl w:val="F2BA6FF2"/>
@@ -10602,7 +10992,7 @@
       </w:rPr>
     </w:lvl>
   </w:abstractNum>
-  <w:abstractNum w:abstractNumId="28" w15:restartNumberingAfterBreak="0">
+  <w:abstractNum w:abstractNumId="29" w15:restartNumberingAfterBreak="0">
     <w:nsid w:val="73277816"/>
     <w:multiLevelType w:val="multilevel"/>
     <w:tmpl w:val="58366430"/>
@@ -10715,7 +11105,7 @@
       </w:rPr>
     </w:lvl>
   </w:abstractNum>
-  <w:abstractNum w:abstractNumId="29" w15:restartNumberingAfterBreak="0">
+  <w:abstractNum w:abstractNumId="30" w15:restartNumberingAfterBreak="0">
     <w:nsid w:val="7B01343E"/>
     <w:multiLevelType w:val="hybridMultilevel"/>
     <w:tmpl w:val="EC62353A"/>
@@ -10827,7 +11217,7 @@
       </w:rPr>
     </w:lvl>
   </w:abstractNum>
-  <w:abstractNum w:abstractNumId="30" w15:restartNumberingAfterBreak="0">
+  <w:abstractNum w:abstractNumId="31" w15:restartNumberingAfterBreak="0">
     <w:nsid w:val="7B722725"/>
     <w:multiLevelType w:val="multilevel"/>
     <w:tmpl w:val="FA40F67E"/>
@@ -10940,7 +11330,7 @@
       </w:rPr>
     </w:lvl>
   </w:abstractNum>
-  <w:abstractNum w:abstractNumId="31" w15:restartNumberingAfterBreak="0">
+  <w:abstractNum w:abstractNumId="32" w15:restartNumberingAfterBreak="0">
     <w:nsid w:val="7C6A2FD9"/>
     <w:multiLevelType w:val="hybridMultilevel"/>
     <w:tmpl w:val="8F04F0EA"/>
@@ -11052,7 +11442,7 @@
       </w:rPr>
     </w:lvl>
   </w:abstractNum>
-  <w:abstractNum w:abstractNumId="32" w15:restartNumberingAfterBreak="0">
+  <w:abstractNum w:abstractNumId="33" w15:restartNumberingAfterBreak="0">
     <w:nsid w:val="7C935FF4"/>
     <w:multiLevelType w:val="multilevel"/>
     <w:tmpl w:val="CC78B18A"/>
@@ -11165,7 +11555,7 @@
       </w:rPr>
     </w:lvl>
   </w:abstractNum>
-  <w:abstractNum w:abstractNumId="33" w15:restartNumberingAfterBreak="0">
+  <w:abstractNum w:abstractNumId="34" w15:restartNumberingAfterBreak="0">
     <w:nsid w:val="7E350315"/>
     <w:multiLevelType w:val="multilevel"/>
     <w:tmpl w:val="F2B8406E"/>
@@ -11279,10 +11669,10 @@
     </w:lvl>
   </w:abstractNum>
   <w:num w:numId="1">
-    <w:abstractNumId w:val="28"/>
+    <w:abstractNumId w:val="29"/>
   </w:num>
   <w:num w:numId="2">
-    <w:abstractNumId w:val="33"/>
+    <w:abstractNumId w:val="34"/>
   </w:num>
   <w:num w:numId="3">
     <w:abstractNumId w:val="1"/>
@@ -11315,10 +11705,10 @@
     <w:abstractNumId w:val="16"/>
   </w:num>
   <w:num w:numId="13">
-    <w:abstractNumId w:val="30"/>
+    <w:abstractNumId w:val="31"/>
   </w:num>
   <w:num w:numId="14">
-    <w:abstractNumId w:val="26"/>
+    <w:abstractNumId w:val="27"/>
   </w:num>
   <w:num w:numId="15">
     <w:abstractNumId w:val="14"/>
@@ -11333,7 +11723,7 @@
     <w:abstractNumId w:val="19"/>
   </w:num>
   <w:num w:numId="19">
-    <w:abstractNumId w:val="32"/>
+    <w:abstractNumId w:val="33"/>
   </w:num>
   <w:num w:numId="20">
     <w:abstractNumId w:val="11"/>
@@ -11366,19 +11756,22 @@
     <w:abstractNumId w:val="25"/>
   </w:num>
   <w:num w:numId="30">
-    <w:abstractNumId w:val="29"/>
+    <w:abstractNumId w:val="30"/>
   </w:num>
   <w:num w:numId="31">
-    <w:abstractNumId w:val="31"/>
+    <w:abstractNumId w:val="32"/>
   </w:num>
   <w:num w:numId="32">
-    <w:abstractNumId w:val="27"/>
+    <w:abstractNumId w:val="28"/>
   </w:num>
   <w:num w:numId="33">
     <w:abstractNumId w:val="7"/>
   </w:num>
   <w:num w:numId="34">
     <w:abstractNumId w:val="18"/>
+  </w:num>
+  <w:num w:numId="35">
+    <w:abstractNumId w:val="26"/>
   </w:num>
 </w:numbering>
 </file>
@@ -12002,12 +12395,7 @@
     <w:name w:val="Code"/>
     <w:basedOn w:val="Normal"/>
     <w:qFormat/>
-    <w:rsid w:val="00D4008B"/>
-    <w:pPr>
-      <w:numPr>
-        <w:numId w:val="29"/>
-      </w:numPr>
-    </w:pPr>
+    <w:rsid w:val="00643B74"/>
     <w:rPr>
       <w:rFonts w:ascii="Menlo" w:hAnsi="Menlo"/>
       <w:color w:val="404040" w:themeColor="text1" w:themeTint="BF"/>

</xml_diff>